<commit_message>
stuff on memory leak
</commit_message>
<xml_diff>
--- a/interview questions.docx
+++ b/interview questions.docx
@@ -1198,19 +1198,7 @@
     </w:p>
     <w:p>
       <w:r>
-        <w:t>2</w:t>
-      </w:r>
-      <w:r>
-        <w:t>8</w:t>
-      </w:r>
-      <w:r>
-        <w:t xml:space="preserve">. Write code to reverse </w:t>
-      </w:r>
-      <w:r>
-        <w:t>each word in a</w:t>
-      </w:r>
-      <w:r>
-        <w:t xml:space="preserve"> sentence?</w:t>
+        <w:t>28. Write code to reverse each word in a sentence?</w:t>
       </w:r>
     </w:p>
     <w:p>
@@ -1337,20 +1325,18 @@
       <w:r>
         <w:t xml:space="preserve">50. What </w:t>
       </w:r>
+      <w:r>
+        <w:t>happens</w:t>
+      </w:r>
+      <w:r>
+        <w:t xml:space="preserve"> when we setup </w:t>
+      </w:r>
       <w:proofErr w:type="spellStart"/>
       <w:r>
-        <w:t>happenes</w:t>
+        <w:t>jdbc</w:t>
       </w:r>
       <w:proofErr w:type="spellEnd"/>
       <w:r>
-        <w:t xml:space="preserve"> when we setup </w:t>
-      </w:r>
-      <w:proofErr w:type="spellStart"/>
-      <w:r>
-        <w:t>jdbc</w:t>
-      </w:r>
-      <w:proofErr w:type="spellEnd"/>
-      <w:r>
         <w:t xml:space="preserve"> connection?</w:t>
       </w:r>
     </w:p>
@@ -1358,19 +1344,26 @@
       <w:r>
         <w:t>51</w:t>
       </w:r>
-      <w:proofErr w:type="gramStart"/>
-      <w:r>
-        <w:t>.How</w:t>
-      </w:r>
-      <w:proofErr w:type="gramEnd"/>
+      <w:r>
+        <w:t>. How</w:t>
+      </w:r>
       <w:r>
         <w:t xml:space="preserve"> connection pools are managed and how much memory is allocated to it?</w:t>
       </w:r>
     </w:p>
     <w:p>
+      <w:r>
+        <w:t>52. How filters work?</w:t>
+      </w:r>
+    </w:p>
+    <w:p>
+      <w:r>
+        <w:t>53. Common exceptions in Spring?</w:t>
+      </w:r>
       <w:bookmarkStart w:id="0" w:name="_GoBack"/>
       <w:bookmarkEnd w:id="0"/>
     </w:p>
+    <w:p/>
     <w:p/>
     <w:p/>
     <w:p/>

</xml_diff>